<commit_message>
Updated the SoftwareRequirements.docx file. I accidently lost the previous changes. I attempted to recreate them to the best of my ability.
</commit_message>
<xml_diff>
--- a/docs/SoftwareRequirements.docx
+++ b/docs/SoftwareRequirements.docx
@@ -94,7 +94,14 @@
           <w:iCs/>
           <w:sz w:val="20"/>
         </w:rPr>
-        <w:t xml:space="preserve"> the system.</w:t>
+        <w:t xml:space="preserve"> the system</w:t>
+      </w:r>
+      <w:r>
+        <w:rPr>
+          <w:iCs/>
+          <w:sz w:val="20"/>
+        </w:rPr>
+        <w:t xml:space="preserve"> after every change.</w:t>
       </w:r>
     </w:p>
     <w:p>
@@ -154,7 +161,23 @@
           <w:iCs/>
           <w:sz w:val="20"/>
         </w:rPr>
-        <w:t xml:space="preserve">The software shall accept vehicle information from new dealerships </w:t>
+        <w:t xml:space="preserve">The software </w:t>
+      </w:r>
+      <w:proofErr w:type="gramStart"/>
+      <w:r>
+        <w:rPr>
+          <w:iCs/>
+          <w:sz w:val="20"/>
+        </w:rPr>
+        <w:t>shall</w:t>
+      </w:r>
+      <w:proofErr w:type="gramEnd"/>
+      <w:r>
+        <w:rPr>
+          <w:iCs/>
+          <w:sz w:val="20"/>
+        </w:rPr>
+        <w:t xml:space="preserve"> accept vehicle information from new dealerships </w:t>
       </w:r>
       <w:r>
         <w:rPr>
@@ -239,13 +262,6 @@
         </w:rPr>
         <w:t>read and write both JSON and XML files.</w:t>
       </w:r>
-      <w:r>
-        <w:rPr>
-          <w:iCs/>
-          <w:sz w:val="20"/>
-        </w:rPr>
-        <w:t xml:space="preserve"> </w:t>
-      </w:r>
     </w:p>
     <w:p>
       <w:pPr>
@@ -256,6 +272,13 @@
           <w:sz w:val="20"/>
         </w:rPr>
       </w:pPr>
+      <w:r>
+        <w:rPr>
+          <w:iCs/>
+          <w:sz w:val="20"/>
+        </w:rPr>
+        <w:t>The software shall be able to read from JSON files.</w:t>
+      </w:r>
     </w:p>
     <w:p>
       <w:pPr>
@@ -271,35 +294,37 @@
           <w:iCs/>
           <w:sz w:val="20"/>
         </w:rPr>
-        <w:t>The software shall include the dealership</w:t>
-      </w:r>
-      <w:r>
-        <w:rPr>
-          <w:iCs/>
-          <w:sz w:val="20"/>
-        </w:rPr>
-        <w:t>’s</w:t>
-      </w:r>
-      <w:r>
-        <w:rPr>
-          <w:iCs/>
-          <w:sz w:val="20"/>
-        </w:rPr>
-        <w:t xml:space="preserve"> name in the </w:t>
-      </w:r>
-      <w:r>
-        <w:rPr>
-          <w:iCs/>
-          <w:sz w:val="20"/>
-        </w:rPr>
-        <w:t xml:space="preserve">system’s </w:t>
-      </w:r>
-      <w:r>
-        <w:rPr>
-          <w:iCs/>
-          <w:sz w:val="20"/>
-        </w:rPr>
-        <w:t>data.</w:t>
+        <w:t xml:space="preserve">The software </w:t>
+      </w:r>
+      <w:proofErr w:type="gramStart"/>
+      <w:r>
+        <w:rPr>
+          <w:iCs/>
+          <w:sz w:val="20"/>
+        </w:rPr>
+        <w:t>shall</w:t>
+      </w:r>
+      <w:proofErr w:type="gramEnd"/>
+      <w:r>
+        <w:rPr>
+          <w:iCs/>
+          <w:sz w:val="20"/>
+        </w:rPr>
+        <w:t xml:space="preserve"> be able to read from </w:t>
+      </w:r>
+      <w:r>
+        <w:rPr>
+          <w:iCs/>
+          <w:sz w:val="20"/>
+        </w:rPr>
+        <w:t>XML</w:t>
+      </w:r>
+      <w:r>
+        <w:rPr>
+          <w:iCs/>
+          <w:sz w:val="20"/>
+        </w:rPr>
+        <w:t xml:space="preserve"> files.</w:t>
       </w:r>
     </w:p>
     <w:p>
@@ -316,56 +341,35 @@
           <w:iCs/>
           <w:sz w:val="20"/>
         </w:rPr>
-        <w:t xml:space="preserve">The software shall allow </w:t>
-      </w:r>
-      <w:r>
-        <w:rPr>
-          <w:iCs/>
-          <w:sz w:val="20"/>
-        </w:rPr>
-        <w:t>the user to modify</w:t>
-      </w:r>
-      <w:r>
-        <w:rPr>
-          <w:iCs/>
-          <w:sz w:val="20"/>
-        </w:rPr>
-        <w:t xml:space="preserve"> </w:t>
-      </w:r>
-      <w:r>
-        <w:rPr>
-          <w:iCs/>
-          <w:sz w:val="20"/>
-        </w:rPr>
-        <w:t xml:space="preserve">new </w:t>
-      </w:r>
-      <w:r>
-        <w:rPr>
-          <w:iCs/>
-          <w:sz w:val="20"/>
-        </w:rPr>
-        <w:t xml:space="preserve">and existing </w:t>
-      </w:r>
-      <w:r>
-        <w:rPr>
-          <w:iCs/>
-          <w:sz w:val="20"/>
-        </w:rPr>
-        <w:t>dealership name</w:t>
-      </w:r>
-      <w:r>
-        <w:rPr>
-          <w:iCs/>
-          <w:sz w:val="20"/>
-        </w:rPr>
-        <w:t>s</w:t>
-      </w:r>
-      <w:r>
-        <w:rPr>
-          <w:iCs/>
-          <w:sz w:val="20"/>
-        </w:rPr>
-        <w:t>.</w:t>
+        <w:t xml:space="preserve">The software shall be able to </w:t>
+      </w:r>
+      <w:r>
+        <w:rPr>
+          <w:iCs/>
+          <w:sz w:val="20"/>
+        </w:rPr>
+        <w:t>write</w:t>
+      </w:r>
+      <w:r>
+        <w:rPr>
+          <w:iCs/>
+          <w:sz w:val="20"/>
+        </w:rPr>
+        <w:t xml:space="preserve"> </w:t>
+      </w:r>
+      <w:r>
+        <w:rPr>
+          <w:iCs/>
+          <w:sz w:val="20"/>
+        </w:rPr>
+        <w:t xml:space="preserve">to </w:t>
+      </w:r>
+      <w:r>
+        <w:rPr>
+          <w:iCs/>
+          <w:sz w:val="20"/>
+        </w:rPr>
+        <w:t>JSON files.</w:t>
       </w:r>
     </w:p>
     <w:p>
@@ -392,49 +396,35 @@
           <w:iCs/>
           <w:sz w:val="20"/>
         </w:rPr>
-        <w:t xml:space="preserve">The software shall allow </w:t>
-      </w:r>
-      <w:r>
-        <w:rPr>
-          <w:iCs/>
-          <w:sz w:val="20"/>
-        </w:rPr>
-        <w:t xml:space="preserve">dealerships to </w:t>
-      </w:r>
-      <w:r>
-        <w:rPr>
-          <w:iCs/>
-          <w:sz w:val="20"/>
-        </w:rPr>
-        <w:t xml:space="preserve">temporarily </w:t>
-      </w:r>
-      <w:r>
-        <w:rPr>
-          <w:iCs/>
-          <w:sz w:val="20"/>
-        </w:rPr>
-        <w:t>rent</w:t>
-      </w:r>
-      <w:r>
-        <w:rPr>
-          <w:iCs/>
-          <w:sz w:val="20"/>
-        </w:rPr>
-        <w:t xml:space="preserve"> out</w:t>
-      </w:r>
-      <w:r>
-        <w:rPr>
-          <w:iCs/>
-          <w:sz w:val="20"/>
-        </w:rPr>
-        <w:t xml:space="preserve"> vehicles</w:t>
-      </w:r>
-      <w:r>
-        <w:rPr>
-          <w:iCs/>
-          <w:sz w:val="20"/>
-        </w:rPr>
-        <w:t xml:space="preserve"> from that dealership’s inventory.</w:t>
+        <w:t>The software shall include the dealership</w:t>
+      </w:r>
+      <w:r>
+        <w:rPr>
+          <w:iCs/>
+          <w:sz w:val="20"/>
+        </w:rPr>
+        <w:t>’s</w:t>
+      </w:r>
+      <w:r>
+        <w:rPr>
+          <w:iCs/>
+          <w:sz w:val="20"/>
+        </w:rPr>
+        <w:t xml:space="preserve"> name in the </w:t>
+      </w:r>
+      <w:r>
+        <w:rPr>
+          <w:iCs/>
+          <w:sz w:val="20"/>
+        </w:rPr>
+        <w:t xml:space="preserve">system’s </w:t>
+      </w:r>
+      <w:r>
+        <w:rPr>
+          <w:iCs/>
+          <w:sz w:val="20"/>
+        </w:rPr>
+        <w:t>data.</w:t>
       </w:r>
     </w:p>
     <w:p>
@@ -451,7 +441,72 @@
           <w:iCs/>
           <w:sz w:val="20"/>
         </w:rPr>
-        <w:t>The software shall prohibit Sports Cars from being rented.</w:t>
+        <w:t xml:space="preserve">The </w:t>
+      </w:r>
+      <w:proofErr w:type="gramStart"/>
+      <w:r>
+        <w:rPr>
+          <w:iCs/>
+          <w:sz w:val="20"/>
+        </w:rPr>
+        <w:t>software shall</w:t>
+      </w:r>
+      <w:proofErr w:type="gramEnd"/>
+      <w:r>
+        <w:rPr>
+          <w:iCs/>
+          <w:sz w:val="20"/>
+        </w:rPr>
+        <w:t xml:space="preserve"> allow </w:t>
+      </w:r>
+      <w:r>
+        <w:rPr>
+          <w:iCs/>
+          <w:sz w:val="20"/>
+        </w:rPr>
+        <w:t>the user to modify</w:t>
+      </w:r>
+      <w:r>
+        <w:rPr>
+          <w:iCs/>
+          <w:sz w:val="20"/>
+        </w:rPr>
+        <w:t xml:space="preserve"> </w:t>
+      </w:r>
+      <w:r>
+        <w:rPr>
+          <w:iCs/>
+          <w:sz w:val="20"/>
+        </w:rPr>
+        <w:t xml:space="preserve">new </w:t>
+      </w:r>
+      <w:r>
+        <w:rPr>
+          <w:iCs/>
+          <w:sz w:val="20"/>
+        </w:rPr>
+        <w:t xml:space="preserve">and existing </w:t>
+      </w:r>
+      <w:r>
+        <w:rPr>
+          <w:iCs/>
+          <w:sz w:val="20"/>
+        </w:rPr>
+        <w:t>dealership name</w:t>
+      </w:r>
+      <w:r>
+        <w:rPr>
+          <w:iCs/>
+          <w:sz w:val="20"/>
+        </w:rPr>
+        <w:t>s</w:t>
+      </w:r>
+      <w:r>
+        <w:rPr>
+          <w:iCs/>
+          <w:sz w:val="20"/>
+        </w:rPr>
+        <w:t>.</w:t>
       </w:r>
     </w:p>
     <w:p>
@@ -463,27 +518,6 @@
           <w:sz w:val="20"/>
         </w:rPr>
       </w:pPr>
-      <w:r>
-        <w:rPr>
-          <w:iCs/>
-          <w:sz w:val="20"/>
-        </w:rPr>
-        <w:t>The software shall trac</w:t>
-      </w:r>
-      <w:r>
-        <w:rPr>
-          <w:iCs/>
-          <w:sz w:val="20"/>
-        </w:rPr>
-        <w:t>k</w:t>
-      </w:r>
-      <w:r>
-        <w:rPr>
-          <w:iCs/>
-          <w:sz w:val="20"/>
-        </w:rPr>
-        <w:t xml:space="preserve"> which vehicles are currently rentable, and which are for sale.</w:t>
-      </w:r>
     </w:p>
     <w:p>
       <w:pPr>
@@ -499,35 +533,49 @@
           <w:iCs/>
           <w:sz w:val="20"/>
         </w:rPr>
-        <w:t xml:space="preserve">The software shall prohibit the sale of vehicles </w:t>
-      </w:r>
-      <w:r>
-        <w:rPr>
-          <w:iCs/>
-          <w:sz w:val="20"/>
-        </w:rPr>
-        <w:t xml:space="preserve">that are </w:t>
-      </w:r>
-      <w:r>
-        <w:rPr>
-          <w:iCs/>
-          <w:sz w:val="20"/>
-        </w:rPr>
-        <w:t>currently</w:t>
-      </w:r>
-      <w:r>
-        <w:rPr>
-          <w:iCs/>
-          <w:sz w:val="20"/>
-        </w:rPr>
-        <w:t xml:space="preserve"> being</w:t>
-      </w:r>
-      <w:r>
-        <w:rPr>
-          <w:iCs/>
-          <w:sz w:val="20"/>
-        </w:rPr>
-        <w:t xml:space="preserve"> rented</w:t>
+        <w:t xml:space="preserve">The software shall allow </w:t>
+      </w:r>
+      <w:r>
+        <w:rPr>
+          <w:iCs/>
+          <w:sz w:val="20"/>
+        </w:rPr>
+        <w:t xml:space="preserve">dealerships to </w:t>
+      </w:r>
+      <w:r>
+        <w:rPr>
+          <w:iCs/>
+          <w:sz w:val="20"/>
+        </w:rPr>
+        <w:t xml:space="preserve">temporarily </w:t>
+      </w:r>
+      <w:r>
+        <w:rPr>
+          <w:iCs/>
+          <w:sz w:val="20"/>
+        </w:rPr>
+        <w:t>rent</w:t>
+      </w:r>
+      <w:r>
+        <w:rPr>
+          <w:iCs/>
+          <w:sz w:val="20"/>
+        </w:rPr>
+        <w:t xml:space="preserve"> out</w:t>
+      </w:r>
+      <w:r>
+        <w:rPr>
+          <w:iCs/>
+          <w:sz w:val="20"/>
+        </w:rPr>
+        <w:t xml:space="preserve"> vehicles</w:t>
+      </w:r>
+      <w:r>
+        <w:rPr>
+          <w:iCs/>
+          <w:sz w:val="20"/>
+        </w:rPr>
+        <w:t xml:space="preserve"> from that dealership’s inventory.</w:t>
       </w:r>
     </w:p>
     <w:p>
@@ -543,15 +591,27 @@
         <w:rPr>
           <w:iCs/>
           <w:sz w:val="20"/>
-        </w:rPr>
-        <w:t xml:space="preserve">The software shall allow the user to </w:t>
-      </w:r>
-      <w:r>
-        <w:rPr>
-          <w:iCs/>
-          <w:sz w:val="20"/>
-        </w:rPr>
-        <w:t xml:space="preserve">change a vehicle for rent to a sellable vehicle </w:t>
+          <w:highlight w:val="yellow"/>
+        </w:rPr>
+        <w:t xml:space="preserve">The software </w:t>
+      </w:r>
+      <w:proofErr w:type="gramStart"/>
+      <w:r>
+        <w:rPr>
+          <w:iCs/>
+          <w:sz w:val="20"/>
+          <w:highlight w:val="yellow"/>
+        </w:rPr>
+        <w:t>shall</w:t>
+      </w:r>
+      <w:proofErr w:type="gramEnd"/>
+      <w:r>
+        <w:rPr>
+          <w:iCs/>
+          <w:sz w:val="20"/>
+          <w:highlight w:val="yellow"/>
+        </w:rPr>
+        <w:t xml:space="preserve"> prohibit Sports Cars from being rented.</w:t>
       </w:r>
     </w:p>
     <w:p>
@@ -563,6 +623,27 @@
           <w:sz w:val="20"/>
         </w:rPr>
       </w:pPr>
+      <w:r>
+        <w:rPr>
+          <w:iCs/>
+          <w:sz w:val="20"/>
+        </w:rPr>
+        <w:t>The software shall trac</w:t>
+      </w:r>
+      <w:r>
+        <w:rPr>
+          <w:iCs/>
+          <w:sz w:val="20"/>
+        </w:rPr>
+        <w:t>k</w:t>
+      </w:r>
+      <w:r>
+        <w:rPr>
+          <w:iCs/>
+          <w:sz w:val="20"/>
+        </w:rPr>
+        <w:t xml:space="preserve"> which vehicles are currently rentable, and which are for sale.</w:t>
+      </w:r>
     </w:p>
     <w:p>
       <w:pPr>
@@ -578,21 +659,35 @@
           <w:iCs/>
           <w:sz w:val="20"/>
         </w:rPr>
-        <w:t>The software shall allow</w:t>
-      </w:r>
-      <w:r>
-        <w:rPr>
-          <w:iCs/>
-          <w:sz w:val="20"/>
-        </w:rPr>
-        <w:t xml:space="preserve"> </w:t>
-      </w:r>
-      <w:r>
-        <w:rPr>
-          <w:iCs/>
-          <w:sz w:val="20"/>
-        </w:rPr>
-        <w:t>vehicles to be transferred between dealerships.</w:t>
+        <w:t xml:space="preserve">The software shall prohibit the sale of vehicles </w:t>
+      </w:r>
+      <w:r>
+        <w:rPr>
+          <w:iCs/>
+          <w:sz w:val="20"/>
+        </w:rPr>
+        <w:t xml:space="preserve">that are </w:t>
+      </w:r>
+      <w:r>
+        <w:rPr>
+          <w:iCs/>
+          <w:sz w:val="20"/>
+        </w:rPr>
+        <w:t>currently</w:t>
+      </w:r>
+      <w:r>
+        <w:rPr>
+          <w:iCs/>
+          <w:sz w:val="20"/>
+        </w:rPr>
+        <w:t xml:space="preserve"> being</w:t>
+      </w:r>
+      <w:r>
+        <w:rPr>
+          <w:iCs/>
+          <w:sz w:val="20"/>
+        </w:rPr>
+        <w:t xml:space="preserve"> rented</w:t>
       </w:r>
     </w:p>
     <w:p>
@@ -609,7 +704,14 @@
           <w:iCs/>
           <w:sz w:val="20"/>
         </w:rPr>
-        <w:t>The software shall allow users to manually enter a vehicle into a dealership’s inventory.</w:t>
+        <w:t xml:space="preserve">The software shall allow the user to </w:t>
+      </w:r>
+      <w:r>
+        <w:rPr>
+          <w:iCs/>
+          <w:sz w:val="20"/>
+        </w:rPr>
+        <w:t xml:space="preserve">change a vehicle for rent to a sellable vehicle </w:t>
       </w:r>
     </w:p>
     <w:p>
@@ -621,13 +723,6 @@
           <w:sz w:val="20"/>
         </w:rPr>
       </w:pPr>
-      <w:r>
-        <w:rPr>
-          <w:iCs/>
-          <w:sz w:val="20"/>
-        </w:rPr>
-        <w:t>The software shall allow users to be able to remove vehicles from a dealership’s inventory.</w:t>
-      </w:r>
     </w:p>
     <w:p>
       <w:pPr>
@@ -638,6 +733,27 @@
           <w:sz w:val="20"/>
         </w:rPr>
       </w:pPr>
+      <w:r>
+        <w:rPr>
+          <w:iCs/>
+          <w:sz w:val="20"/>
+        </w:rPr>
+        <w:t>The software shall allow</w:t>
+      </w:r>
+      <w:r>
+        <w:rPr>
+          <w:iCs/>
+          <w:sz w:val="20"/>
+        </w:rPr>
+        <w:t xml:space="preserve"> </w:t>
+      </w:r>
+      <w:r>
+        <w:rPr>
+          <w:iCs/>
+          <w:sz w:val="20"/>
+        </w:rPr>
+        <w:t>vehicles to be transferred between dealerships.</w:t>
+      </w:r>
     </w:p>
     <w:p>
       <w:pPr>
@@ -653,28 +769,7 @@
           <w:iCs/>
           <w:sz w:val="20"/>
         </w:rPr>
-        <w:t>The software’s GUI shall be able to display the company inventory in table form</w:t>
-      </w:r>
-      <w:r>
-        <w:rPr>
-          <w:iCs/>
-          <w:sz w:val="20"/>
-        </w:rPr>
-        <w:t xml:space="preserve"> and</w:t>
-      </w:r>
-      <w:r>
-        <w:rPr>
-          <w:iCs/>
-          <w:sz w:val="20"/>
-        </w:rPr>
-        <w:t xml:space="preserve"> </w:t>
-      </w:r>
-      <w:r>
-        <w:rPr>
-          <w:iCs/>
-          <w:sz w:val="20"/>
-        </w:rPr>
-        <w:t xml:space="preserve">sorted by dealership. </w:t>
+        <w:t>The software shall allow users to manually enter a vehicle into a dealership’s inventory.</w:t>
       </w:r>
     </w:p>
     <w:p>
@@ -686,6 +781,82 @@
           <w:sz w:val="20"/>
         </w:rPr>
       </w:pPr>
+      <w:r>
+        <w:rPr>
+          <w:iCs/>
+          <w:sz w:val="20"/>
+        </w:rPr>
+        <w:t>The software shall allow users to be able to remove vehicles from a dealership’s inventory.</w:t>
+      </w:r>
+    </w:p>
+    <w:p>
+      <w:pPr>
+        <w:spacing w:line="276" w:lineRule="auto"/>
+        <w:ind w:right="145"/>
+        <w:rPr>
+          <w:iCs/>
+          <w:sz w:val="20"/>
+        </w:rPr>
+      </w:pPr>
+    </w:p>
+    <w:p>
+      <w:pPr>
+        <w:spacing w:line="276" w:lineRule="auto"/>
+        <w:ind w:right="145"/>
+        <w:rPr>
+          <w:iCs/>
+          <w:sz w:val="20"/>
+        </w:rPr>
+      </w:pPr>
+      <w:r>
+        <w:rPr>
+          <w:iCs/>
+          <w:sz w:val="20"/>
+          <w:highlight w:val="yellow"/>
+        </w:rPr>
+        <w:t>The software’s GUI shall be able to display the company inventory in table form</w:t>
+      </w:r>
+      <w:r>
+        <w:rPr>
+          <w:iCs/>
+          <w:sz w:val="20"/>
+          <w:highlight w:val="yellow"/>
+        </w:rPr>
+        <w:t xml:space="preserve"> and</w:t>
+      </w:r>
+      <w:r>
+        <w:rPr>
+          <w:iCs/>
+          <w:sz w:val="20"/>
+          <w:highlight w:val="yellow"/>
+        </w:rPr>
+        <w:t xml:space="preserve"> </w:t>
+      </w:r>
+      <w:r>
+        <w:rPr>
+          <w:iCs/>
+          <w:sz w:val="20"/>
+          <w:highlight w:val="yellow"/>
+        </w:rPr>
+        <w:t>sorted by dealership.</w:t>
+      </w:r>
+      <w:r>
+        <w:rPr>
+          <w:iCs/>
+          <w:sz w:val="20"/>
+        </w:rPr>
+        <w:t xml:space="preserve"> </w:t>
+      </w:r>
+    </w:p>
+    <w:p>
+      <w:pPr>
+        <w:spacing w:line="276" w:lineRule="auto"/>
+        <w:ind w:right="145"/>
+        <w:rPr>
+          <w:iCs/>
+          <w:sz w:val="20"/>
+        </w:rPr>
+      </w:pPr>
     </w:p>
     <w:p>
       <w:pPr>
@@ -761,14 +932,7 @@
           <w:i/>
           <w:sz w:val="20"/>
         </w:rPr>
-        <w:t xml:space="preserve">They would like to be able to track which cars </w:t>
-      </w:r>
-      <w:r>
-        <w:rPr>
-          <w:i/>
-          <w:sz w:val="20"/>
-        </w:rPr>
-        <w:t>are loaned out and thus not available for sale.</w:t>
+        <w:t>They would like to be able to track which cars are loaned out and thus not available for sale.</w:t>
       </w:r>
       <w:r>
         <w:rPr>
@@ -1636,6 +1800,7 @@
           <w:iCs/>
           <w:sz w:val="20"/>
         </w:rPr>
+        <w:lastRenderedPageBreak/>
         <w:t>Program needs to load</w:t>
       </w:r>
       <w:r>
@@ -1676,7 +1841,6 @@
           <w:i/>
           <w:sz w:val="20"/>
         </w:rPr>
-        <w:lastRenderedPageBreak/>
         <w:t>New</w:t>
       </w:r>
       <w:r>
@@ -2202,7 +2366,23 @@
           <w:i/>
           <w:sz w:val="20"/>
         </w:rPr>
-        <w:t>The dealer name should be included in the data.</w:t>
+        <w:t xml:space="preserve">The </w:t>
+      </w:r>
+      <w:proofErr w:type="gramStart"/>
+      <w:r>
+        <w:rPr>
+          <w:i/>
+          <w:sz w:val="20"/>
+        </w:rPr>
+        <w:t>dealer</w:t>
+      </w:r>
+      <w:proofErr w:type="gramEnd"/>
+      <w:r>
+        <w:rPr>
+          <w:i/>
+          <w:sz w:val="20"/>
+        </w:rPr>
+        <w:t xml:space="preserve"> name should be included in the data.</w:t>
       </w:r>
       <w:r>
         <w:rPr>
@@ -2217,14 +2397,23 @@
           <w:i/>
           <w:sz w:val="20"/>
         </w:rPr>
-        <w:t xml:space="preserve">Previous records should be able to </w:t>
-      </w:r>
-      <w:r>
-        <w:rPr>
-          <w:i/>
-          <w:sz w:val="20"/>
-        </w:rPr>
-        <w:t>have the dealer name edited/added.</w:t>
+        <w:t xml:space="preserve">Previous records should be able to have the </w:t>
+      </w:r>
+      <w:proofErr w:type="gramStart"/>
+      <w:r>
+        <w:rPr>
+          <w:i/>
+          <w:sz w:val="20"/>
+        </w:rPr>
+        <w:t>dealer</w:t>
+      </w:r>
+      <w:proofErr w:type="gramEnd"/>
+      <w:r>
+        <w:rPr>
+          <w:i/>
+          <w:sz w:val="20"/>
+        </w:rPr>
+        <w:t xml:space="preserve"> name edited/added.</w:t>
       </w:r>
     </w:p>
     <w:p>

</xml_diff>